<commit_message>
added some minor changes to documents
</commit_message>
<xml_diff>
--- a/Documentation/Specifications.docx
+++ b/Documentation/Specifications.docx
@@ -4,12 +4,7 @@
   <w:body>
     <w:p>
       <w:r>
-        <w:t>To-do</w:t>
-      </w:r>
-      <w:bookmarkStart w:id="0" w:name="_GoBack"/>
-      <w:bookmarkEnd w:id="0"/>
-      <w:r>
-        <w:t xml:space="preserve">:  </w:t>
+        <w:t xml:space="preserve">To-do:  </w:t>
       </w:r>
     </w:p>
     <w:p>
@@ -267,6 +262,32 @@
       <w:r>
         <w:t xml:space="preserve">As a user I want to be able to delete characters that I don’t want anymore </w:t>
       </w:r>
+    </w:p>
+    <w:p>
+      <w:pPr>
+        <w:pStyle w:val="ListParagraph"/>
+        <w:numPr>
+          <w:ilvl w:val="0"/>
+          <w:numId w:val="1"/>
+        </w:numPr>
+      </w:pPr>
+      <w:r>
+        <w:t>As a user I want to be able to search through a list of spells to select</w:t>
+      </w:r>
+    </w:p>
+    <w:p>
+      <w:pPr>
+        <w:pStyle w:val="ListParagraph"/>
+        <w:numPr>
+          <w:ilvl w:val="0"/>
+          <w:numId w:val="1"/>
+        </w:numPr>
+      </w:pPr>
+      <w:r>
+        <w:t xml:space="preserve">As a user I want to be able to input a custom spell </w:t>
+      </w:r>
+      <w:bookmarkStart w:id="0" w:name="_GoBack"/>
+      <w:bookmarkEnd w:id="0"/>
     </w:p>
     <w:p>
       <w:r>

</xml_diff>